<commit_message>
In title field they need all Mr., Mrs, Ms., Miss, Master, Baby, Dr. and also to type any other *spell check *home, clear button change *date has not fixed when retrieve data from list to home
</commit_message>
<xml_diff>
--- a/BaseHospitalHomagama/bin/Debug/BASE HOSPITAL HOMAGAMA.docx
+++ b/BaseHospitalHomagama/bin/Debug/BASE HOSPITAL HOMAGAMA.docx
@@ -739,7 +739,60 @@
           <w:szCs w:val="24"/>
           <w:lang w:val="en-US"/>
         </w:rPr>
-        <w:t>&lt;specimen&gt;</w:t>
+        <w:t>&lt;</w:t>
+      </w:r>
+      <w:proofErr w:type="gramStart"/>
+      <w:r>
+        <w:rPr>
+          <w:rFonts w:ascii="Arial" w:hAnsi="Arial" w:cs="Arial"/>
+          <w:sz w:val="24"/>
+          <w:szCs w:val="24"/>
+          <w:lang w:val="en-US"/>
+        </w:rPr>
+        <w:t>specimen</w:t>
+      </w:r>
+      <w:proofErr w:type="gramEnd"/>
+      <w:r>
+        <w:rPr>
+          <w:rFonts w:ascii="Arial" w:hAnsi="Arial" w:cs="Arial"/>
+          <w:sz w:val="24"/>
+          <w:szCs w:val="24"/>
+          <w:lang w:val="en-US"/>
+        </w:rPr>
+        <w:t>&gt;</w:t>
+      </w:r>
+    </w:p>
+    <w:p>
+      <w:pPr>
+        <w:tabs>
+          <w:tab w:val="left" w:pos="1710"/>
+        </w:tabs>
+        <w:contextualSpacing/>
+        <w:rPr>
+          <w:rFonts w:ascii="Arial" w:hAnsi="Arial" w:cs="Arial"/>
+          <w:sz w:val="24"/>
+          <w:szCs w:val="24"/>
+          <w:lang w:val="en-US"/>
+        </w:rPr>
+      </w:pPr>
+      <w:r>
+        <w:rPr>
+          <w:rFonts w:ascii="Arial" w:hAnsi="Arial" w:cs="Arial"/>
+          <w:sz w:val="24"/>
+          <w:szCs w:val="24"/>
+          <w:lang w:val="en-US"/>
+        </w:rPr>
+        <w:t>Clinical Details</w:t>
+      </w:r>
+      <w:r>
+        <w:rPr>
+          <w:rFonts w:ascii="Arial" w:hAnsi="Arial" w:cs="Arial"/>
+          <w:sz w:val="24"/>
+          <w:szCs w:val="24"/>
+          <w:lang w:val="en-US"/>
+        </w:rPr>
+        <w:tab/>
+        <w:t>: &lt;clinical&gt;</w:t>
       </w:r>
     </w:p>
     <w:p>
@@ -756,7 +809,6 @@
           <w:lang w:val="en-US"/>
         </w:rPr>
       </w:pPr>
-      <w:bookmarkStart w:id="0" w:name="_GoBack"/>
       <w:proofErr w:type="spellStart"/>
       <w:r>
         <w:rPr>
@@ -907,7 +959,6 @@
         <w:t>&lt;con&gt;</w:t>
       </w:r>
     </w:p>
-    <w:bookmarkEnd w:id="0"/>
     <w:p>
       <w:pPr>
         <w:tabs>
@@ -950,8 +1001,34 @@
         <w:contextualSpacing/>
         <w:rPr>
           <w:rFonts w:ascii="Arial" w:hAnsi="Arial" w:cs="Arial"/>
+          <w:sz w:val="24"/>
+          <w:szCs w:val="24"/>
+          <w:lang w:val="en-US"/>
+        </w:rPr>
+      </w:pPr>
+      <w:r>
+        <w:rPr>
+          <w:rFonts w:ascii="Arial" w:hAnsi="Arial" w:cs="Arial"/>
+          <w:sz w:val="24"/>
+          <w:szCs w:val="24"/>
+          <w:lang w:val="en-US"/>
+        </w:rPr>
+        <w:t>Consultant Pathologist</w:t>
+      </w:r>
+    </w:p>
+    <w:p>
+      <w:pPr>
+        <w:tabs>
+          <w:tab w:val="left" w:pos="1710"/>
+          <w:tab w:val="left" w:pos="6120"/>
+          <w:tab w:val="left" w:pos="7830"/>
+        </w:tabs>
+        <w:contextualSpacing/>
+        <w:rPr>
+          <w:rFonts w:ascii="Arial" w:hAnsi="Arial" w:cs="Arial"/>
           <w:b/>
           <w:bCs/>
+          <w:color w:val="808080" w:themeColor="background1" w:themeShade="80"/>
           <w:sz w:val="24"/>
           <w:szCs w:val="24"/>
           <w:u w:val="single"/>
@@ -961,12 +1038,55 @@
       <w:r>
         <w:rPr>
           <w:rFonts w:ascii="Arial" w:hAnsi="Arial" w:cs="Arial"/>
-          <w:sz w:val="24"/>
-          <w:szCs w:val="24"/>
-          <w:lang w:val="en-US"/>
-        </w:rPr>
-        <w:t>Consultant Pathologist</w:t>
-      </w:r>
+          <w:color w:val="808080" w:themeColor="background1" w:themeShade="80"/>
+          <w:sz w:val="24"/>
+          <w:szCs w:val="24"/>
+          <w:lang w:val="en-US"/>
+        </w:rPr>
+        <w:t>&lt;</w:t>
+      </w:r>
+      <w:proofErr w:type="spellStart"/>
+      <w:proofErr w:type="gramStart"/>
+      <w:r>
+        <w:rPr>
+          <w:rFonts w:ascii="Arial" w:hAnsi="Arial" w:cs="Arial"/>
+          <w:color w:val="808080" w:themeColor="background1" w:themeShade="80"/>
+          <w:sz w:val="24"/>
+          <w:szCs w:val="24"/>
+          <w:lang w:val="en-US"/>
+        </w:rPr>
+        <w:t>printdate</w:t>
+      </w:r>
+      <w:proofErr w:type="spellEnd"/>
+      <w:proofErr w:type="gramEnd"/>
+      <w:r>
+        <w:rPr>
+          <w:rFonts w:ascii="Arial" w:hAnsi="Arial" w:cs="Arial"/>
+          <w:color w:val="808080" w:themeColor="background1" w:themeShade="80"/>
+          <w:sz w:val="24"/>
+          <w:szCs w:val="24"/>
+          <w:lang w:val="en-US"/>
+        </w:rPr>
+        <w:t>&gt;</w:t>
+      </w:r>
+      <w:bookmarkStart w:id="0" w:name="_GoBack"/>
+      <w:bookmarkEnd w:id="0"/>
+    </w:p>
+    <w:p>
+      <w:pPr>
+        <w:tabs>
+          <w:tab w:val="left" w:pos="1710"/>
+          <w:tab w:val="left" w:pos="6120"/>
+          <w:tab w:val="left" w:pos="7830"/>
+        </w:tabs>
+        <w:contextualSpacing/>
+        <w:rPr>
+          <w:rFonts w:ascii="Arial" w:hAnsi="Arial" w:cs="Arial"/>
+          <w:sz w:val="24"/>
+          <w:szCs w:val="24"/>
+          <w:lang w:val="en-US"/>
+        </w:rPr>
+      </w:pPr>
       <w:r>
         <w:rPr>
           <w:rFonts w:ascii="Arial" w:hAnsi="Arial" w:cs="Arial"/>
@@ -985,14 +1105,76 @@
         </w:rPr>
         <w:tab/>
       </w:r>
-      <w:r>
-        <w:rPr>
-          <w:rFonts w:ascii="Arial" w:hAnsi="Arial" w:cs="Arial"/>
-          <w:sz w:val="24"/>
-          <w:szCs w:val="24"/>
-          <w:lang w:val="en-US"/>
-        </w:rPr>
-        <w:t>&lt;date&gt;</w:t>
+    </w:p>
+    <w:p>
+      <w:pPr>
+        <w:tabs>
+          <w:tab w:val="left" w:pos="1710"/>
+          <w:tab w:val="left" w:pos="6120"/>
+          <w:tab w:val="left" w:pos="7830"/>
+        </w:tabs>
+        <w:contextualSpacing/>
+        <w:rPr>
+          <w:rFonts w:ascii="Arial" w:hAnsi="Arial" w:cs="Arial"/>
+          <w:sz w:val="24"/>
+          <w:szCs w:val="24"/>
+          <w:lang w:val="en-US"/>
+        </w:rPr>
+      </w:pPr>
+    </w:p>
+    <w:p>
+      <w:pPr>
+        <w:tabs>
+          <w:tab w:val="left" w:pos="1710"/>
+          <w:tab w:val="left" w:pos="6120"/>
+          <w:tab w:val="left" w:pos="7830"/>
+        </w:tabs>
+        <w:contextualSpacing/>
+        <w:rPr>
+          <w:rFonts w:ascii="Arial" w:hAnsi="Arial" w:cs="Arial"/>
+          <w:sz w:val="24"/>
+          <w:szCs w:val="24"/>
+          <w:lang w:val="en-US"/>
+        </w:rPr>
+      </w:pPr>
+      <w:r>
+        <w:rPr>
+          <w:rFonts w:ascii="Arial" w:hAnsi="Arial" w:cs="Arial"/>
+          <w:sz w:val="24"/>
+          <w:szCs w:val="24"/>
+          <w:lang w:val="en-US"/>
+        </w:rPr>
+        <w:t>Requested date: &lt;</w:t>
+      </w:r>
+      <w:proofErr w:type="spellStart"/>
+      <w:r>
+        <w:rPr>
+          <w:rFonts w:ascii="Arial" w:hAnsi="Arial" w:cs="Arial"/>
+          <w:sz w:val="24"/>
+          <w:szCs w:val="24"/>
+          <w:lang w:val="en-US"/>
+        </w:rPr>
+        <w:t>reqdate</w:t>
+      </w:r>
+      <w:proofErr w:type="spellEnd"/>
+      <w:r>
+        <w:rPr>
+          <w:rFonts w:ascii="Arial" w:hAnsi="Arial" w:cs="Arial"/>
+          <w:sz w:val="24"/>
+          <w:szCs w:val="24"/>
+          <w:lang w:val="en-US"/>
+        </w:rPr>
+        <w:t>&gt;</w:t>
+      </w:r>
+      <w:r>
+        <w:rPr>
+          <w:rFonts w:ascii="Arial" w:hAnsi="Arial" w:cs="Arial"/>
+          <w:sz w:val="24"/>
+          <w:szCs w:val="24"/>
+          <w:lang w:val="en-US"/>
+        </w:rPr>
+        <w:tab/>
+        <w:t>Tested date: &lt;date&gt;</w:t>
       </w:r>
     </w:p>
     <w:sectPr>

</xml_diff>